<commit_message>
Final commit before day/night tile swap optimization. Only comment changes as far as I know.
</commit_message>
<xml_diff>
--- a/Documentation/Other Concepts.docx
+++ b/Documentation/Other Concepts.docx
@@ -8883,6 +8883,36 @@
         </w:rPr>
         <w:t xml:space="preserve"> tile swap</w:t>
       </w:r>
+    </w:p>
+    <w:p>
+      <w:pPr>
+        <w:pStyle w:val="ListParagraph"/>
+        <w:ind w:left="0"/>
+        <w:rPr>
+          <w:b/>
+          <w:sz w:val="24"/>
+          <w:szCs w:val="24"/>
+        </w:rPr>
+      </w:pPr>
+      <w:r>
+        <w:rPr>
+          <w:b/>
+          <w:sz w:val="24"/>
+          <w:szCs w:val="24"/>
+        </w:rPr>
+        <w:t>(day/night tile swap)</w:t>
+      </w:r>
+    </w:p>
+    <w:p>
+      <w:pPr>
+        <w:pStyle w:val="ListParagraph"/>
+        <w:ind w:left="0"/>
+        <w:rPr>
+          <w:b/>
+          <w:sz w:val="24"/>
+          <w:szCs w:val="24"/>
+        </w:rPr>
+      </w:pPr>
     </w:p>
     <w:p>
       <w:pPr>
@@ -10953,7 +10983,7 @@
 </file>
 
 <file path=customXml/itemProps1.xml><?xml version="1.0" encoding="utf-8"?>
-<ds:datastoreItem xmlns:ds="http://schemas.openxmlformats.org/officeDocument/2006/customXml" ds:itemID="{CE54501D-DF00-42F7-8654-FBDFCB4DF679}">
+<ds:datastoreItem xmlns:ds="http://schemas.openxmlformats.org/officeDocument/2006/customXml" ds:itemID="{246F7BA7-1972-4BF7-A1CA-27B3F890A2F8}">
   <ds:schemaRefs>
     <ds:schemaRef ds:uri="http://schemas.openxmlformats.org/officeDocument/2006/bibliography"/>
   </ds:schemaRefs>

</xml_diff>

<commit_message>
OPT; Remainder of animation manager variables converted to screen holes. works.
</commit_message>
<xml_diff>
--- a/Documentation/Other Concepts.docx
+++ b/Documentation/Other Concepts.docx
@@ -8881,49 +8881,234 @@
           <w:sz w:val="24"/>
           <w:szCs w:val="24"/>
         </w:rPr>
-        <w:t xml:space="preserve"> tile swap</w:t>
-      </w:r>
-    </w:p>
-    <w:p>
-      <w:pPr>
-        <w:pStyle w:val="ListParagraph"/>
-        <w:ind w:left="0"/>
-        <w:rPr>
-          <w:b/>
-          <w:sz w:val="24"/>
-          <w:szCs w:val="24"/>
-        </w:rPr>
-      </w:pPr>
-      <w:r>
-        <w:rPr>
-          <w:b/>
-          <w:sz w:val="24"/>
-          <w:szCs w:val="24"/>
-        </w:rPr>
-        <w:t>(day/night tile swap)</w:t>
-      </w:r>
-    </w:p>
-    <w:p>
-      <w:pPr>
-        <w:pStyle w:val="ListParagraph"/>
-        <w:ind w:left="0"/>
-        <w:rPr>
-          <w:b/>
-          <w:sz w:val="24"/>
-          <w:szCs w:val="24"/>
-        </w:rPr>
-      </w:pPr>
-    </w:p>
-    <w:p>
-      <w:pPr>
-        <w:pStyle w:val="ListParagraph"/>
-        <w:ind w:left="0"/>
-        <w:rPr>
-          <w:b/>
-          <w:sz w:val="24"/>
-          <w:szCs w:val="24"/>
-        </w:rPr>
-      </w:pPr>
+        <w:t xml:space="preserve"> transition</w:t>
+      </w:r>
+    </w:p>
+    <w:p>
+      <w:pPr>
+        <w:pStyle w:val="ListParagraph"/>
+        <w:ind w:left="0"/>
+        <w:rPr>
+          <w:b/>
+          <w:sz w:val="24"/>
+          <w:szCs w:val="24"/>
+        </w:rPr>
+      </w:pPr>
+      <w:r>
+        <w:rPr>
+          <w:b/>
+          <w:sz w:val="24"/>
+          <w:szCs w:val="24"/>
+        </w:rPr>
+        <w:t>(day/night tile transition</w:t>
+      </w:r>
+      <w:r>
+        <w:rPr>
+          <w:b/>
+          <w:sz w:val="24"/>
+          <w:szCs w:val="24"/>
+        </w:rPr>
+        <w:t>)</w:t>
+      </w:r>
+    </w:p>
+    <w:p>
+      <w:pPr>
+        <w:pStyle w:val="ListParagraph"/>
+        <w:ind w:left="0"/>
+        <w:rPr>
+          <w:b/>
+          <w:sz w:val="24"/>
+          <w:szCs w:val="24"/>
+        </w:rPr>
+      </w:pPr>
+    </w:p>
+    <w:p>
+      <w:pPr>
+        <w:pStyle w:val="ListParagraph"/>
+        <w:ind w:left="0"/>
+        <w:rPr>
+          <w:sz w:val="24"/>
+          <w:szCs w:val="24"/>
+        </w:rPr>
+      </w:pPr>
+      <w:r>
+        <w:rPr>
+          <w:sz w:val="24"/>
+          <w:szCs w:val="24"/>
+        </w:rPr>
+        <w:t>Originally</w:t>
+      </w:r>
+      <w:r>
+        <w:rPr>
+          <w:sz w:val="24"/>
+          <w:szCs w:val="24"/>
+        </w:rPr>
+        <w:t xml:space="preserve"> day/night tile transitions were handled by actually swapping out the contents of the shape table in AUX memory. I changed it later on to be managed via a terrain </w:t>
+      </w:r>
+      <w:proofErr w:type="spellStart"/>
+      <w:r>
+        <w:rPr>
+          <w:sz w:val="24"/>
+          <w:szCs w:val="24"/>
+        </w:rPr>
+        <w:t>tile_ID</w:t>
+      </w:r>
+      <w:proofErr w:type="spellEnd"/>
+      <w:r>
+        <w:rPr>
+          <w:sz w:val="24"/>
+          <w:szCs w:val="24"/>
+        </w:rPr>
+        <w:t xml:space="preserve"> swap, which works the same in principle as a map object </w:t>
+      </w:r>
+      <w:proofErr w:type="spellStart"/>
+      <w:r>
+        <w:rPr>
+          <w:sz w:val="24"/>
+          <w:szCs w:val="24"/>
+        </w:rPr>
+        <w:t>tile_ID</w:t>
+      </w:r>
+      <w:proofErr w:type="spellEnd"/>
+      <w:r>
+        <w:rPr>
+          <w:sz w:val="24"/>
+          <w:szCs w:val="24"/>
+        </w:rPr>
+        <w:t xml:space="preserve"> swap.</w:t>
+      </w:r>
+    </w:p>
+    <w:p>
+      <w:pPr>
+        <w:pStyle w:val="ListParagraph"/>
+        <w:ind w:left="0"/>
+        <w:rPr>
+          <w:sz w:val="24"/>
+          <w:szCs w:val="24"/>
+        </w:rPr>
+      </w:pPr>
+    </w:p>
+    <w:p>
+      <w:pPr>
+        <w:pStyle w:val="ListParagraph"/>
+        <w:ind w:left="0"/>
+        <w:rPr>
+          <w:sz w:val="24"/>
+          <w:szCs w:val="24"/>
+        </w:rPr>
+      </w:pPr>
+      <w:r>
+        <w:rPr>
+          <w:sz w:val="24"/>
+          <w:szCs w:val="24"/>
+        </w:rPr>
+        <w:t xml:space="preserve">The terrain </w:t>
+      </w:r>
+      <w:proofErr w:type="spellStart"/>
+      <w:r>
+        <w:rPr>
+          <w:sz w:val="24"/>
+          <w:szCs w:val="24"/>
+        </w:rPr>
+        <w:t>tile_ID</w:t>
+      </w:r>
+      <w:proofErr w:type="spellEnd"/>
+      <w:r>
+        <w:rPr>
+          <w:sz w:val="24"/>
+          <w:szCs w:val="24"/>
+        </w:rPr>
+        <w:t xml:space="preserve"> swaps are handled in </w:t>
+      </w:r>
+      <w:r>
+        <w:rPr>
+          <w:sz w:val="24"/>
+          <w:szCs w:val="24"/>
+        </w:rPr>
+        <w:t>.DAY_NIGHT.TILE.SWAP</w:t>
+      </w:r>
+      <w:r>
+        <w:rPr>
+          <w:sz w:val="24"/>
+          <w:szCs w:val="24"/>
+        </w:rPr>
+        <w:t xml:space="preserve"> (</w:t>
+      </w:r>
+      <w:r>
+        <w:rPr>
+          <w:sz w:val="24"/>
+          <w:szCs w:val="24"/>
+        </w:rPr>
+        <w:t>DRAW.TILE.TERRAIN_ENTRANCE</w:t>
+      </w:r>
+      <w:r>
+        <w:rPr>
+          <w:sz w:val="24"/>
+          <w:szCs w:val="24"/>
+        </w:rPr>
+        <w:t xml:space="preserve">) in </w:t>
+      </w:r>
+      <w:proofErr w:type="spellStart"/>
+      <w:r>
+        <w:rPr>
+          <w:sz w:val="24"/>
+          <w:szCs w:val="24"/>
+        </w:rPr>
+        <w:t>misc.main_memory_only.ASM</w:t>
+      </w:r>
+      <w:proofErr w:type="spellEnd"/>
+    </w:p>
+    <w:p>
+      <w:pPr>
+        <w:pStyle w:val="ListParagraph"/>
+        <w:ind w:left="0"/>
+        <w:rPr>
+          <w:b/>
+          <w:sz w:val="24"/>
+          <w:szCs w:val="24"/>
+        </w:rPr>
+      </w:pPr>
+    </w:p>
+    <w:p>
+      <w:pPr>
+        <w:pStyle w:val="ListParagraph"/>
+        <w:ind w:left="0"/>
+        <w:rPr>
+          <w:b/>
+          <w:sz w:val="24"/>
+          <w:szCs w:val="24"/>
+        </w:rPr>
+      </w:pPr>
+    </w:p>
+    <w:p>
+      <w:pPr>
+        <w:pStyle w:val="ListParagraph"/>
+        <w:ind w:left="0"/>
+        <w:rPr>
+          <w:b/>
+          <w:sz w:val="24"/>
+          <w:szCs w:val="24"/>
+        </w:rPr>
+      </w:pPr>
+    </w:p>
+    <w:p>
+      <w:pPr>
+        <w:pStyle w:val="ListParagraph"/>
+        <w:ind w:left="0"/>
+        <w:rPr>
+          <w:b/>
+          <w:sz w:val="24"/>
+          <w:szCs w:val="24"/>
+        </w:rPr>
+      </w:pPr>
+      <w:r>
+        <w:rPr>
+          <w:b/>
+          <w:sz w:val="24"/>
+          <w:szCs w:val="24"/>
+        </w:rPr>
+        <w:t>---original method (shape table swap)</w:t>
+      </w:r>
     </w:p>
     <w:p>
       <w:pPr>
@@ -9162,6 +9347,7 @@
           <w:sz w:val="24"/>
           <w:szCs w:val="24"/>
         </w:rPr>
+        <w:lastRenderedPageBreak/>
         <w:t xml:space="preserve">Current Status: there is nothing to prevent storms from moving off the edge of the world map. The result would be their GMAP X or Y flipping over/under to $00 or $FF. </w:t>
       </w:r>
     </w:p>
@@ -9264,7 +9450,6 @@
           <w:sz w:val="24"/>
           <w:szCs w:val="24"/>
         </w:rPr>
-        <w:lastRenderedPageBreak/>
         <w:t xml:space="preserve">Glitch: if the player chases a storm by moving north and east, in that exact sequence over and over, the player can keep up with the storm regardless of transport. Otherwise the storm can always outrun the player because it is moving at a diagonal. </w:t>
       </w:r>
     </w:p>
@@ -9705,6 +9890,7 @@
           <w:sz w:val="24"/>
           <w:szCs w:val="24"/>
         </w:rPr>
+        <w:lastRenderedPageBreak/>
         <w:tab/>
       </w:r>
       <w:r>
@@ -9887,7 +10073,7 @@
     </w:r>
     <w:proofErr w:type="spellEnd"/>
     <w:r>
-      <w:t xml:space="preserve"> on 9/12</w:t>
+      <w:t xml:space="preserve"> on 10/13</w:t>
     </w:r>
     <w:r>
       <w:t>/2017</w:t>
@@ -10983,7 +11169,7 @@
 </file>
 
 <file path=customXml/itemProps1.xml><?xml version="1.0" encoding="utf-8"?>
-<ds:datastoreItem xmlns:ds="http://schemas.openxmlformats.org/officeDocument/2006/customXml" ds:itemID="{246F7BA7-1972-4BF7-A1CA-27B3F890A2F8}">
+<ds:datastoreItem xmlns:ds="http://schemas.openxmlformats.org/officeDocument/2006/customXml" ds:itemID="{238C8482-D7F3-4C0C-8C60-DDF82D089855}">
   <ds:schemaRefs>
     <ds:schemaRef ds:uri="http://schemas.openxmlformats.org/officeDocument/2006/bibliography"/>
   </ds:schemaRefs>

</xml_diff>

<commit_message>
DEV UPDATE: Bug fixes. the new ELS onscreen and offscreen works.
</commit_message>
<xml_diff>
--- a/Documentation/Other Concepts.docx
+++ b/Documentation/Other Concepts.docx
@@ -5868,6 +5868,60 @@
           <w:sz w:val="24"/>
           <w:szCs w:val="24"/>
         </w:rPr>
+        <w:t>-Constraints</w:t>
+      </w:r>
+    </w:p>
+    <w:p>
+      <w:pPr>
+        <w:pStyle w:val="ListParagraph"/>
+        <w:ind w:left="0"/>
+        <w:rPr>
+          <w:sz w:val="24"/>
+          <w:szCs w:val="24"/>
+        </w:rPr>
+      </w:pPr>
+      <w:r>
+        <w:rPr>
+          <w:sz w:val="24"/>
+          <w:szCs w:val="24"/>
+        </w:rPr>
+        <w:t>*ELSs cannot be added past the zone transition edges of a building. (see Note1 below for explanation)</w:t>
+      </w:r>
+    </w:p>
+    <w:p>
+      <w:pPr>
+        <w:pStyle w:val="ListParagraph"/>
+        <w:ind w:left="0"/>
+        <w:rPr>
+          <w:sz w:val="24"/>
+          <w:szCs w:val="24"/>
+        </w:rPr>
+      </w:pPr>
+    </w:p>
+    <w:p>
+      <w:pPr>
+        <w:pStyle w:val="ListParagraph"/>
+        <w:ind w:left="0"/>
+        <w:rPr>
+          <w:sz w:val="24"/>
+          <w:szCs w:val="24"/>
+        </w:rPr>
+      </w:pPr>
+    </w:p>
+    <w:p>
+      <w:pPr>
+        <w:pStyle w:val="ListParagraph"/>
+        <w:ind w:left="0"/>
+        <w:rPr>
+          <w:sz w:val="24"/>
+          <w:szCs w:val="24"/>
+        </w:rPr>
+      </w:pPr>
+      <w:r>
+        <w:rPr>
+          <w:sz w:val="24"/>
+          <w:szCs w:val="24"/>
+        </w:rPr>
         <w:t xml:space="preserve">In the offloaded_variables.ASM file, update the section in </w:t>
       </w:r>
       <w:r>
@@ -5968,6 +6022,39 @@
           <w:szCs w:val="24"/>
         </w:rPr>
       </w:pPr>
+    </w:p>
+    <w:p>
+      <w:pPr>
+        <w:pStyle w:val="ListParagraph"/>
+        <w:ind w:left="0"/>
+        <w:rPr>
+          <w:sz w:val="24"/>
+          <w:szCs w:val="24"/>
+        </w:rPr>
+      </w:pPr>
+      <w:r>
+        <w:rPr>
+          <w:sz w:val="24"/>
+          <w:szCs w:val="24"/>
+        </w:rPr>
+        <w:t xml:space="preserve">Note1: The RMAP of the </w:t>
+      </w:r>
+      <w:proofErr w:type="spellStart"/>
+      <w:r>
+        <w:rPr>
+          <w:sz w:val="24"/>
+          <w:szCs w:val="24"/>
+        </w:rPr>
+        <w:t>offscreen</w:t>
+      </w:r>
+      <w:proofErr w:type="spellEnd"/>
+      <w:r>
+        <w:rPr>
+          <w:sz w:val="24"/>
+          <w:szCs w:val="24"/>
+        </w:rPr>
+        <w:t xml:space="preserve"> columns/rows is calculated using the Extended Screen Array indexes, which can cause the RMAP calculation overshoot the edges of the RMAP array, causing the calculation to wrap around to the other side of the map. As long as no ELSs are put in these areas it's not a problem. </w:t>
+      </w:r>
     </w:p>
     <w:p>
       <w:pPr>
@@ -11169,7 +11256,7 @@
 </file>
 
 <file path=customXml/itemProps1.xml><?xml version="1.0" encoding="utf-8"?>
-<ds:datastoreItem xmlns:ds="http://schemas.openxmlformats.org/officeDocument/2006/customXml" ds:itemID="{238C8482-D7F3-4C0C-8C60-DDF82D089855}">
+<ds:datastoreItem xmlns:ds="http://schemas.openxmlformats.org/officeDocument/2006/customXml" ds:itemID="{85A947EE-AF44-475B-8BCB-EFC53FCB7B4A}">
   <ds:schemaRefs>
     <ds:schemaRef ds:uri="http://schemas.openxmlformats.org/officeDocument/2006/bibliography"/>
   </ds:schemaRefs>

</xml_diff>